<commit_message>
Reportes primera version finalizada y funcionando
</commit_message>
<xml_diff>
--- a/public/plantillaReports.docx
+++ b/public/plantillaReports.docx
@@ -395,6 +395,11 @@
             <w:r>
               <w:t>Total</w:t>
             </w:r>
+            <w:r>
+              <w:t>:</w:t>
+            </w:r>
+            <w:bookmarkStart w:id="1" w:name="_GoBack"/>
+            <w:bookmarkEnd w:id="1"/>
           </w:p>
         </w:tc>
         <w:tc>
@@ -567,13 +572,7 @@
               <w:cnfStyle w:val="000000100000" w:firstRow="0" w:lastRow="0" w:firstColumn="0" w:lastColumn="0" w:oddVBand="0" w:evenVBand="0" w:oddHBand="1" w:evenHBand="0" w:firstRowFirstColumn="0" w:firstRowLastColumn="0" w:lastRowFirstColumn="0" w:lastRowLastColumn="0"/>
             </w:pPr>
             <w:r>
-              <w:t>${scopeE</w:t>
-            </w:r>
-            <w:r>
-              <w:t>S</w:t>
-            </w:r>
-            <w:r>
-              <w:t>}</w:t>
+              <w:t>${scopeES}</w:t>
             </w:r>
           </w:p>
         </w:tc>
@@ -586,13 +585,7 @@
               <w:cnfStyle w:val="000000100000" w:firstRow="0" w:lastRow="0" w:firstColumn="0" w:lastColumn="0" w:oddVBand="0" w:evenVBand="0" w:oddHBand="1" w:evenHBand="0" w:firstRowFirstColumn="0" w:firstRowLastColumn="0" w:lastRowFirstColumn="0" w:lastRowLastColumn="0"/>
             </w:pPr>
             <w:r>
-              <w:t>${scopeE</w:t>
-            </w:r>
-            <w:r>
-              <w:t>O</w:t>
-            </w:r>
-            <w:r>
-              <w:t>}</w:t>
+              <w:t>${scopeEO}</w:t>
             </w:r>
           </w:p>
         </w:tc>
@@ -635,13 +628,7 @@
               <w:cnfStyle w:val="000000000000" w:firstRow="0" w:lastRow="0" w:firstColumn="0" w:lastColumn="0" w:oddVBand="0" w:evenVBand="0" w:oddHBand="0" w:evenHBand="0" w:firstRowFirstColumn="0" w:firstRowLastColumn="0" w:lastRowFirstColumn="0" w:lastRowLastColumn="0"/>
             </w:pPr>
             <w:r>
-              <w:t>${scopeN</w:t>
-            </w:r>
-            <w:r>
-              <w:t>S</w:t>
-            </w:r>
-            <w:r>
-              <w:t>}</w:t>
+              <w:t>${scopeNS}</w:t>
             </w:r>
           </w:p>
         </w:tc>
@@ -654,13 +641,7 @@
               <w:cnfStyle w:val="000000000000" w:firstRow="0" w:lastRow="0" w:firstColumn="0" w:lastColumn="0" w:oddVBand="0" w:evenVBand="0" w:oddHBand="0" w:evenHBand="0" w:firstRowFirstColumn="0" w:firstRowLastColumn="0" w:lastRowFirstColumn="0" w:lastRowLastColumn="0"/>
             </w:pPr>
             <w:r>
-              <w:t>${scopeN</w:t>
-            </w:r>
-            <w:r>
-              <w:t>O</w:t>
-            </w:r>
-            <w:r>
-              <w:t>}</w:t>
+              <w:t>${scopeNO}</w:t>
             </w:r>
           </w:p>
         </w:tc>
@@ -704,13 +685,7 @@
               <w:cnfStyle w:val="000000100000" w:firstRow="0" w:lastRow="0" w:firstColumn="0" w:lastColumn="0" w:oddVBand="0" w:evenVBand="0" w:oddHBand="1" w:evenHBand="0" w:firstRowFirstColumn="0" w:firstRowLastColumn="0" w:lastRowFirstColumn="0" w:lastRowLastColumn="0"/>
             </w:pPr>
             <w:r>
-              <w:t>${scopeI</w:t>
-            </w:r>
-            <w:r>
-              <w:t>S</w:t>
-            </w:r>
-            <w:r>
-              <w:t>}</w:t>
+              <w:t>${scopeIS}</w:t>
             </w:r>
           </w:p>
         </w:tc>
@@ -723,13 +698,7 @@
               <w:cnfStyle w:val="000000100000" w:firstRow="0" w:lastRow="0" w:firstColumn="0" w:lastColumn="0" w:oddVBand="0" w:evenVBand="0" w:oddHBand="1" w:evenHBand="0" w:firstRowFirstColumn="0" w:firstRowLastColumn="0" w:lastRowFirstColumn="0" w:lastRowLastColumn="0"/>
             </w:pPr>
             <w:r>
-              <w:t>${scopeI</w:t>
-            </w:r>
-            <w:r>
-              <w:t>O</w:t>
-            </w:r>
-            <w:r>
-              <w:t>}</w:t>
+              <w:t>${scopeIO}</w:t>
             </w:r>
           </w:p>
         </w:tc>
@@ -745,8 +714,16 @@
             <w:tcW w:w="1670" w:type="dxa"/>
           </w:tcPr>
           <w:p>
+            <w:pPr>
+              <w:rPr>
+                <w:u w:val="single"/>
+              </w:rPr>
+            </w:pPr>
             <w:r>
               <w:t>Total</w:t>
+            </w:r>
+            <w:r>
+              <w:t>:</w:t>
             </w:r>
           </w:p>
         </w:tc>
@@ -809,14 +786,7 @@
                 <w:b/>
                 <w:bCs/>
               </w:rPr>
-              <w:t>T</w:t>
-            </w:r>
-            <w:r>
-              <w:rPr>
-                <w:b/>
-                <w:bCs/>
-              </w:rPr>
-              <w:t>S</w:t>
+              <w:t>TS</w:t>
             </w:r>
             <w:r>
               <w:rPr>
@@ -851,14 +821,7 @@
                 <w:b/>
                 <w:bCs/>
               </w:rPr>
-              <w:t>T</w:t>
-            </w:r>
-            <w:r>
-              <w:rPr>
-                <w:b/>
-                <w:bCs/>
-              </w:rPr>
-              <w:t>O</w:t>
+              <w:t>TO</w:t>
             </w:r>
             <w:r>
               <w:rPr>
@@ -880,8 +843,6 @@
           <w:bCs/>
         </w:rPr>
       </w:pPr>
-      <w:bookmarkStart w:id="1" w:name="_GoBack"/>
-      <w:bookmarkEnd w:id="1"/>
       <w:r>
         <w:rPr>
           <w:b/>

</xml_diff>